<commit_message>
readme and learning diary updated
</commit_message>
<xml_diff>
--- a/SDS_learning_diary_template.docx
+++ b/SDS_learning_diary_template.docx
@@ -722,7 +722,21 @@
         <w:rPr>
           <w:lang w:val="en-US"/>
         </w:rPr>
-        <w:t xml:space="preserve">API- Application programming interface. This is a core part of the back-end development. How to make API calls and how to hit routes according to API calls it is the main focus. I learned how to build API’s with node </w:t>
+        <w:t xml:space="preserve">API- Application programming interface. This is a core part of the back-end development. How to make API calls and how to hit routes according to API calls it is the main focus. I learned how to build </w:t>
+      </w:r>
+      <w:proofErr w:type="gramStart"/>
+      <w:r>
+        <w:rPr>
+          <w:lang w:val="en-US"/>
+        </w:rPr>
+        <w:t>API’s</w:t>
+      </w:r>
+      <w:proofErr w:type="gramEnd"/>
+      <w:r>
+        <w:rPr>
+          <w:lang w:val="en-US"/>
+        </w:rPr>
+        <w:t xml:space="preserve"> with node </w:t>
       </w:r>
       <w:proofErr w:type="spellStart"/>
       <w:r>
@@ -736,7 +750,21 @@
         <w:rPr>
           <w:lang w:val="en-US"/>
         </w:rPr>
-        <w:t xml:space="preserve">. Again I’m not using any framework so I have to do some parsing manually. Like one example is the route manipulation. We have to use Regular expression to get user ID. That’s particularly a great thing. </w:t>
+        <w:t xml:space="preserve">. </w:t>
+      </w:r>
+      <w:proofErr w:type="gramStart"/>
+      <w:r>
+        <w:rPr>
+          <w:lang w:val="en-US"/>
+        </w:rPr>
+        <w:t>Again</w:t>
+      </w:r>
+      <w:proofErr w:type="gramEnd"/>
+      <w:r>
+        <w:rPr>
+          <w:lang w:val="en-US"/>
+        </w:rPr>
+        <w:t xml:space="preserve"> I’m not using any framework so I have to do some parsing manually. Like one example is the route manipulation. We have to use Regular expression to get user ID. That’s particularly a great thing. </w:t>
       </w:r>
       <w:r>
         <w:rPr>
@@ -798,7 +826,21 @@
         <w:rPr>
           <w:lang w:val="en-US"/>
         </w:rPr>
-        <w:t xml:space="preserve">I learned about File Systems, how they work. Also how I can read and write file. </w:t>
+        <w:t xml:space="preserve">I learned about File Systems, how they work. </w:t>
+      </w:r>
+      <w:proofErr w:type="gramStart"/>
+      <w:r>
+        <w:rPr>
+          <w:lang w:val="en-US"/>
+        </w:rPr>
+        <w:t>Also</w:t>
+      </w:r>
+      <w:proofErr w:type="gramEnd"/>
+      <w:r>
+        <w:rPr>
+          <w:lang w:val="en-US"/>
+        </w:rPr>
+        <w:t xml:space="preserve"> how I can read and write file. </w:t>
       </w:r>
     </w:p>
     <w:p>
@@ -857,7 +899,21 @@
         <w:rPr>
           <w:lang w:val="en-US"/>
         </w:rPr>
-        <w:t xml:space="preserve">&gt; module. Also how to join() paths. I also learned that in common JS we can easily get the </w:t>
+        <w:t xml:space="preserve">&gt; module. Also how to </w:t>
+      </w:r>
+      <w:proofErr w:type="gramStart"/>
+      <w:r>
+        <w:rPr>
+          <w:lang w:val="en-US"/>
+        </w:rPr>
+        <w:t>join(</w:t>
+      </w:r>
+      <w:proofErr w:type="gramEnd"/>
+      <w:r>
+        <w:rPr>
+          <w:lang w:val="en-US"/>
+        </w:rPr>
+        <w:t xml:space="preserve">) paths. I also learned that in common JS we can easily get the </w:t>
       </w:r>
       <w:proofErr w:type="spellStart"/>
       <w:r>
@@ -921,7 +977,21 @@
         <w:rPr>
           <w:lang w:val="en-US"/>
         </w:rPr>
-        <w:t>&gt; module which is very important to understand how memory allocation works and also how we can use this to access valuable information’s about our { Operating System }</w:t>
+        <w:t xml:space="preserve">&gt; module which is very important to understand how memory allocation works and also how we can use this to access valuable information’s about our </w:t>
+      </w:r>
+      <w:proofErr w:type="gramStart"/>
+      <w:r>
+        <w:rPr>
+          <w:lang w:val="en-US"/>
+        </w:rPr>
+        <w:t>{ Operating</w:t>
+      </w:r>
+      <w:proofErr w:type="gramEnd"/>
+      <w:r>
+        <w:rPr>
+          <w:lang w:val="en-US"/>
+        </w:rPr>
+        <w:t xml:space="preserve"> System }</w:t>
       </w:r>
       <w:r>
         <w:rPr>
@@ -1033,7 +1103,21 @@
         <w:rPr>
           <w:lang w:val="en-US"/>
         </w:rPr>
-        <w:t xml:space="preserve">MongoDB: This is a Document based database system where we can store data, read, update and delete data. I learned how to create clusters, how to manage account and how to manipulate data throw three different ways. First of all I can use </w:t>
+        <w:t xml:space="preserve">MongoDB: This is a Document based database system where we can store data, read, update and delete data. I learned how to create clusters, how to manage account and how to manipulate data throw three different ways. First of </w:t>
+      </w:r>
+      <w:proofErr w:type="gramStart"/>
+      <w:r>
+        <w:rPr>
+          <w:lang w:val="en-US"/>
+        </w:rPr>
+        <w:t>all</w:t>
+      </w:r>
+      <w:proofErr w:type="gramEnd"/>
+      <w:r>
+        <w:rPr>
+          <w:lang w:val="en-US"/>
+        </w:rPr>
+        <w:t xml:space="preserve"> I can use </w:t>
       </w:r>
       <w:proofErr w:type="spellStart"/>
       <w:r>
@@ -1161,7 +1245,21 @@
         <w:rPr>
           <w:lang w:val="en-US"/>
         </w:rPr>
-        <w:t xml:space="preserve"> calls. We use express because this is easy to code and we can do crude operations very easily. However we need to install it with </w:t>
+        <w:t xml:space="preserve"> calls. We use express because this is easy to code and we can do crude operations very easily. </w:t>
+      </w:r>
+      <w:proofErr w:type="gramStart"/>
+      <w:r>
+        <w:rPr>
+          <w:lang w:val="en-US"/>
+        </w:rPr>
+        <w:t>However</w:t>
+      </w:r>
+      <w:proofErr w:type="gramEnd"/>
+      <w:r>
+        <w:rPr>
+          <w:lang w:val="en-US"/>
+        </w:rPr>
+        <w:t xml:space="preserve"> we need to install it with </w:t>
       </w:r>
       <w:proofErr w:type="spellStart"/>
       <w:r>
@@ -1189,7 +1287,21 @@
         <w:rPr>
           <w:lang w:val="en-US"/>
         </w:rPr>
-        <w:t xml:space="preserve"> calls and how to create routes with express. Also I learned about status codes, </w:t>
+        <w:t xml:space="preserve"> calls and how to create routes with express. </w:t>
+      </w:r>
+      <w:proofErr w:type="gramStart"/>
+      <w:r>
+        <w:rPr>
+          <w:lang w:val="en-US"/>
+        </w:rPr>
+        <w:t>Also</w:t>
+      </w:r>
+      <w:proofErr w:type="gramEnd"/>
+      <w:r>
+        <w:rPr>
+          <w:lang w:val="en-US"/>
+        </w:rPr>
+        <w:t xml:space="preserve"> I learned about status codes, </w:t>
       </w:r>
       <w:proofErr w:type="spellStart"/>
       <w:r>
@@ -1203,7 +1315,21 @@
         <w:rPr>
           <w:lang w:val="en-US"/>
         </w:rPr>
-        <w:t xml:space="preserve"> encoding, routes, and many more. I also learned how to manage files and create separate folders for that. Also how to manage static </w:t>
+        <w:t xml:space="preserve"> encoding, routes, and many more. I also learned how to manage files and create separate folders for that. </w:t>
+      </w:r>
+      <w:proofErr w:type="gramStart"/>
+      <w:r>
+        <w:rPr>
+          <w:lang w:val="en-US"/>
+        </w:rPr>
+        <w:t>Also</w:t>
+      </w:r>
+      <w:proofErr w:type="gramEnd"/>
+      <w:r>
+        <w:rPr>
+          <w:lang w:val="en-US"/>
+        </w:rPr>
+        <w:t xml:space="preserve"> how to manage static </w:t>
       </w:r>
       <w:r>
         <w:rPr>
@@ -1298,7 +1424,21 @@
         <w:rPr>
           <w:lang w:val="en-US"/>
         </w:rPr>
-        <w:t xml:space="preserve">. What are templating engines and how to use them to create dynamic UI. Also how to create </w:t>
+        <w:t xml:space="preserve">. What are templating engines and how to use them to create dynamic UI. </w:t>
+      </w:r>
+      <w:proofErr w:type="gramStart"/>
+      <w:r>
+        <w:rPr>
+          <w:lang w:val="en-US"/>
+        </w:rPr>
+        <w:t>Also</w:t>
+      </w:r>
+      <w:proofErr w:type="gramEnd"/>
+      <w:r>
+        <w:rPr>
+          <w:lang w:val="en-US"/>
+        </w:rPr>
+        <w:t xml:space="preserve"> how to create </w:t>
       </w:r>
       <w:proofErr w:type="spellStart"/>
       <w:r>
@@ -1402,7 +1542,49 @@
         <w:rPr>
           <w:lang w:val="en-US"/>
         </w:rPr>
-        <w:t xml:space="preserve"> for faster development. Also How to use tailwind CSS. Manipulate classes with tailwind custom classes. What are props. What is the difference between Class Components and Functional components. Also how to create Wrapper Component. How to use </w:t>
+        <w:t xml:space="preserve"> for faster development. </w:t>
+      </w:r>
+      <w:proofErr w:type="gramStart"/>
+      <w:r>
+        <w:rPr>
+          <w:lang w:val="en-US"/>
+        </w:rPr>
+        <w:t>Also</w:t>
+      </w:r>
+      <w:proofErr w:type="gramEnd"/>
+      <w:r>
+        <w:rPr>
+          <w:lang w:val="en-US"/>
+        </w:rPr>
+        <w:t xml:space="preserve"> How to use tailwind CSS. Manipulate classes with tailwind custom classes. What are props. What is the difference between Class Components and Functional </w:t>
+      </w:r>
+      <w:proofErr w:type="gramStart"/>
+      <w:r>
+        <w:rPr>
+          <w:lang w:val="en-US"/>
+        </w:rPr>
+        <w:t>components.</w:t>
+      </w:r>
+      <w:proofErr w:type="gramEnd"/>
+      <w:r>
+        <w:rPr>
+          <w:lang w:val="en-US"/>
+        </w:rPr>
+        <w:t xml:space="preserve"> </w:t>
+      </w:r>
+      <w:proofErr w:type="gramStart"/>
+      <w:r>
+        <w:rPr>
+          <w:lang w:val="en-US"/>
+        </w:rPr>
+        <w:t>Also</w:t>
+      </w:r>
+      <w:proofErr w:type="gramEnd"/>
+      <w:r>
+        <w:rPr>
+          <w:lang w:val="en-US"/>
+        </w:rPr>
+        <w:t xml:space="preserve"> how to create Wrapper Component. How to use </w:t>
       </w:r>
       <w:proofErr w:type="spellStart"/>
       <w:r>
@@ -1466,7 +1648,35 @@
         <w:rPr>
           <w:lang w:val="en-US"/>
         </w:rPr>
-        <w:t xml:space="preserve">The learning continues for REACT. Today I learned how to set up React-Router-Dom and also I faced some complexities while setting up. Because the documentation and the actual code doesn’t match some much. On the other hand I also learned How to use </w:t>
+        <w:t xml:space="preserve">The learning continues for REACT. Today I learned how to set up React-Router-Dom and </w:t>
+      </w:r>
+      <w:proofErr w:type="gramStart"/>
+      <w:r>
+        <w:rPr>
+          <w:lang w:val="en-US"/>
+        </w:rPr>
+        <w:t>also</w:t>
+      </w:r>
+      <w:proofErr w:type="gramEnd"/>
+      <w:r>
+        <w:rPr>
+          <w:lang w:val="en-US"/>
+        </w:rPr>
+        <w:t xml:space="preserve"> I faced some complexities while setting up. Because the documentation and the actual code doesn’t match some much. On the other </w:t>
+      </w:r>
+      <w:proofErr w:type="gramStart"/>
+      <w:r>
+        <w:rPr>
+          <w:lang w:val="en-US"/>
+        </w:rPr>
+        <w:t>hand</w:t>
+      </w:r>
+      <w:proofErr w:type="gramEnd"/>
+      <w:r>
+        <w:rPr>
+          <w:lang w:val="en-US"/>
+        </w:rPr>
+        <w:t xml:space="preserve"> I also learned How to use </w:t>
       </w:r>
       <w:proofErr w:type="spellStart"/>
       <w:r>
@@ -1544,7 +1754,21 @@
         <w:rPr>
           <w:lang w:val="en-US"/>
         </w:rPr>
-        <w:t xml:space="preserve">, How to use the </w:t>
+        <w:t xml:space="preserve">, </w:t>
+      </w:r>
+      <w:proofErr w:type="gramStart"/>
+      <w:r>
+        <w:rPr>
+          <w:lang w:val="en-US"/>
+        </w:rPr>
+        <w:t>How</w:t>
+      </w:r>
+      <w:proofErr w:type="gramEnd"/>
+      <w:r>
+        <w:rPr>
+          <w:lang w:val="en-US"/>
+        </w:rPr>
+        <w:t xml:space="preserve"> to use the </w:t>
       </w:r>
       <w:proofErr w:type="spellStart"/>
       <w:r>
@@ -1593,7 +1817,21 @@
           <w:lang w:val="en-US"/>
         </w:rPr>
         <w:lastRenderedPageBreak/>
-        <w:t xml:space="preserve">a file of extension “.json” and also formatting the data to use this as a backend. Although as I learned express and </w:t>
+        <w:t xml:space="preserve">a file of extension </w:t>
+      </w:r>
+      <w:proofErr w:type="gramStart"/>
+      <w:r>
+        <w:rPr>
+          <w:lang w:val="en-US"/>
+        </w:rPr>
+        <w:t>“.json</w:t>
+      </w:r>
+      <w:proofErr w:type="gramEnd"/>
+      <w:r>
+        <w:rPr>
+          <w:lang w:val="en-US"/>
+        </w:rPr>
+        <w:t xml:space="preserve">” and also formatting the data to use this as a backend. Although as I learned express and </w:t>
       </w:r>
       <w:proofErr w:type="spellStart"/>
       <w:r>
@@ -1613,7 +1851,21 @@
         <w:rPr>
           <w:lang w:val="en-US"/>
         </w:rPr>
-        <w:t xml:space="preserve">and make a backend from scratch. But now just focusing on manipulating the backend and also In my </w:t>
+        <w:t xml:space="preserve">and make a backend from scratch. But now just focusing on manipulating the backend and also </w:t>
+      </w:r>
+      <w:proofErr w:type="gramStart"/>
+      <w:r>
+        <w:rPr>
+          <w:lang w:val="en-US"/>
+        </w:rPr>
+        <w:t>In</w:t>
+      </w:r>
+      <w:proofErr w:type="gramEnd"/>
+      <w:r>
+        <w:rPr>
+          <w:lang w:val="en-US"/>
+        </w:rPr>
+        <w:t xml:space="preserve"> my </w:t>
       </w:r>
       <w:proofErr w:type="spellStart"/>
       <w:r>
@@ -1627,7 +1879,21 @@
         <w:rPr>
           <w:lang w:val="en-US"/>
         </w:rPr>
-        <w:t xml:space="preserve"> project I have to show recent jobs in homepage and all jobs in the jobs page. I implemented this with a variable first called show jobs. Then I’m just slicing that and getting the recent jobs manually. But after that I saw that I can also use the URL that comes from the json server and in that URL I can limit my query by typing : “http://localhost:8000/</w:t>
+        <w:t xml:space="preserve"> project I have to show recent jobs in homepage and all jobs in the jobs page. I implemented this with a variable first called show jobs. Then I’m just slicing that and getting the recent jobs manually. But after that I saw that I can also use the URL that comes from the json server and in that URL I can limit my query by </w:t>
+      </w:r>
+      <w:proofErr w:type="gramStart"/>
+      <w:r>
+        <w:rPr>
+          <w:lang w:val="en-US"/>
+        </w:rPr>
+        <w:t>typing :</w:t>
+      </w:r>
+      <w:proofErr w:type="gramEnd"/>
+      <w:r>
+        <w:rPr>
+          <w:lang w:val="en-US"/>
+        </w:rPr>
+        <w:t xml:space="preserve"> “http://localhost:8000/</w:t>
       </w:r>
       <w:proofErr w:type="spellStart"/>
       <w:r>
@@ -1641,7 +1907,21 @@
         <w:rPr>
           <w:lang w:val="en-US"/>
         </w:rPr>
-        <w:t>=3”  this will give me the first 3 jobs after that I can also get all the jobs by just using the link: “http://localhost:8000/jobs” this will give me all the jobs. So I</w:t>
+        <w:t xml:space="preserve">=3”  this will give me the first 3 jobs after that I can also get all the jobs by just using the link: “http://localhost:8000/jobs” this will give me all the jobs. </w:t>
+      </w:r>
+      <w:proofErr w:type="gramStart"/>
+      <w:r>
+        <w:rPr>
+          <w:lang w:val="en-US"/>
+        </w:rPr>
+        <w:t>So</w:t>
+      </w:r>
+      <w:proofErr w:type="gramEnd"/>
+      <w:r>
+        <w:rPr>
+          <w:lang w:val="en-US"/>
+        </w:rPr>
+        <w:t xml:space="preserve"> I</w:t>
       </w:r>
       <w:r>
         <w:rPr>
@@ -1679,11 +1959,19 @@
           <w:lang w:val="en-US"/>
         </w:rPr>
       </w:pPr>
-      <w:r>
-        <w:rPr>
-          <w:lang w:val="en-US"/>
-        </w:rPr>
-        <w:t xml:space="preserve">Finally I finished the project. React 19 has some good features that is very helpful while developing. Most Important I found is to follow the track of states. I learned how to use json-server package which is very useful for creating a dummy </w:t>
+      <w:proofErr w:type="gramStart"/>
+      <w:r>
+        <w:rPr>
+          <w:lang w:val="en-US"/>
+        </w:rPr>
+        <w:t>Finally</w:t>
+      </w:r>
+      <w:proofErr w:type="gramEnd"/>
+      <w:r>
+        <w:rPr>
+          <w:lang w:val="en-US"/>
+        </w:rPr>
+        <w:t xml:space="preserve"> I finished the project. React 19 has some good features that is very helpful while developing. Most Important I found is to follow the track of states. I learned how to use json-server package which is very useful for creating a dummy </w:t>
       </w:r>
       <w:proofErr w:type="spellStart"/>
       <w:r>
@@ -1697,7 +1985,21 @@
         <w:rPr>
           <w:lang w:val="en-US"/>
         </w:rPr>
-        <w:t>. With the help of that I implemented CRUD operations and also I learned how to use react-icons and react-</w:t>
+        <w:t xml:space="preserve">. With the help of that I implemented CRUD operations and </w:t>
+      </w:r>
+      <w:proofErr w:type="gramStart"/>
+      <w:r>
+        <w:rPr>
+          <w:lang w:val="en-US"/>
+        </w:rPr>
+        <w:t>also</w:t>
+      </w:r>
+      <w:proofErr w:type="gramEnd"/>
+      <w:r>
+        <w:rPr>
+          <w:lang w:val="en-US"/>
+        </w:rPr>
+        <w:t xml:space="preserve"> I learned how to use react-icons and react-</w:t>
       </w:r>
       <w:proofErr w:type="spellStart"/>
       <w:r>
@@ -1717,7 +2019,21 @@
         <w:rPr>
           <w:lang w:val="en-US"/>
         </w:rPr>
-        <w:t>gradually. But for now I finally finished the React crash course and proceed to make some projects using the knowledge that I got from all the tutorials.</w:t>
+        <w:t xml:space="preserve">gradually. But for </w:t>
+      </w:r>
+      <w:proofErr w:type="gramStart"/>
+      <w:r>
+        <w:rPr>
+          <w:lang w:val="en-US"/>
+        </w:rPr>
+        <w:t>now</w:t>
+      </w:r>
+      <w:proofErr w:type="gramEnd"/>
+      <w:r>
+        <w:rPr>
+          <w:lang w:val="en-US"/>
+        </w:rPr>
+        <w:t xml:space="preserve"> I finally finished the React crash course and proceed to make some projects using the knowledge that I got from all the tutorials.</w:t>
       </w:r>
     </w:p>
     <w:p>
@@ -1795,7 +2111,49 @@
         <w:rPr>
           <w:lang w:val="en-US"/>
         </w:rPr>
-        <w:t xml:space="preserve">. Although in this project work I have fixed all the bugs. I created a new project in the MongoDB Atlas and I also created  CRUD operations with the goal data. Basically this is a “Goal Setter Application” where we will implement the core functionality of user authentication- “That will be fun” and also the front-end with react. The basic Idea is to first create the API then we will use the API </w:t>
+        <w:t xml:space="preserve">. Although in this project </w:t>
+      </w:r>
+      <w:proofErr w:type="gramStart"/>
+      <w:r>
+        <w:rPr>
+          <w:lang w:val="en-US"/>
+        </w:rPr>
+        <w:t>work</w:t>
+      </w:r>
+      <w:proofErr w:type="gramEnd"/>
+      <w:r>
+        <w:rPr>
+          <w:lang w:val="en-US"/>
+        </w:rPr>
+        <w:t xml:space="preserve"> I have fixed all the bugs. I created a new project in the MongoDB Atlas and I also </w:t>
+      </w:r>
+      <w:proofErr w:type="gramStart"/>
+      <w:r>
+        <w:rPr>
+          <w:lang w:val="en-US"/>
+        </w:rPr>
+        <w:t>created  CRUD</w:t>
+      </w:r>
+      <w:proofErr w:type="gramEnd"/>
+      <w:r>
+        <w:rPr>
+          <w:lang w:val="en-US"/>
+        </w:rPr>
+        <w:t xml:space="preserve"> operations with the goal data. </w:t>
+      </w:r>
+      <w:proofErr w:type="gramStart"/>
+      <w:r>
+        <w:rPr>
+          <w:lang w:val="en-US"/>
+        </w:rPr>
+        <w:t>Basically</w:t>
+      </w:r>
+      <w:proofErr w:type="gramEnd"/>
+      <w:r>
+        <w:rPr>
+          <w:lang w:val="en-US"/>
+        </w:rPr>
+        <w:t xml:space="preserve"> this is a “Goal Setter Application” where we will implement the core functionality of user authentication- “That will be fun” and also the front-end with react. The basic Idea is to first create the API then we will use the API </w:t>
       </w:r>
       <w:r>
         <w:rPr>
@@ -1852,7 +2210,21 @@
         <w:rPr>
           <w:lang w:val="en-US"/>
         </w:rPr>
-        <w:t xml:space="preserve">. It’s a security issue for password to store that plane text directly to database. So we hash the password using the </w:t>
+        <w:t xml:space="preserve">. It’s a security issue for password to store that plane text directly to database. </w:t>
+      </w:r>
+      <w:proofErr w:type="gramStart"/>
+      <w:r>
+        <w:rPr>
+          <w:lang w:val="en-US"/>
+        </w:rPr>
+        <w:t>So</w:t>
+      </w:r>
+      <w:proofErr w:type="gramEnd"/>
+      <w:r>
+        <w:rPr>
+          <w:lang w:val="en-US"/>
+        </w:rPr>
+        <w:t xml:space="preserve"> we hash the password using the </w:t>
       </w:r>
       <w:proofErr w:type="spellStart"/>
       <w:r>
@@ -1872,36 +2244,216 @@
         <w:rPr>
           <w:lang w:val="en-US"/>
         </w:rPr>
-        <w:t xml:space="preserve"> what is happening behind </w:t>
+        <w:t xml:space="preserve"> what is happening behind the scene</w:t>
+      </w:r>
+      <w:r>
+        <w:rPr>
+          <w:lang w:val="en-US"/>
+        </w:rPr>
+        <w:t xml:space="preserve">.  </w:t>
+      </w:r>
+    </w:p>
+    <w:p>
+      <w:pPr>
+        <w:pStyle w:val="BodyText"/>
+        <w:rPr>
+          <w:lang w:val="en-US"/>
+        </w:rPr>
+      </w:pPr>
+    </w:p>
+    <w:p>
+      <w:pPr>
+        <w:pStyle w:val="BodyText"/>
+        <w:rPr>
+          <w:lang w:val="en-US"/>
+        </w:rPr>
+      </w:pPr>
+      <w:r>
+        <w:rPr>
+          <w:lang w:val="en-US"/>
+        </w:rPr>
+        <w:t>28.12.2025</w:t>
+      </w:r>
+    </w:p>
+    <w:p>
+      <w:pPr>
+        <w:pStyle w:val="BodyText"/>
+        <w:rPr>
+          <w:lang w:val="en-US"/>
+        </w:rPr>
+      </w:pPr>
+      <w:r>
+        <w:rPr>
+          <w:lang w:val="en-US"/>
+        </w:rPr>
+        <w:t>Today I implemented core functionality of the project. I used react-spinner, react-</w:t>
       </w:r>
       <w:proofErr w:type="spellStart"/>
       <w:r>
         <w:rPr>
           <w:lang w:val="en-US"/>
         </w:rPr>
-        <w:t>the</w:t>
+        <w:t>toastify</w:t>
       </w:r>
       <w:proofErr w:type="spellEnd"/>
       <w:r>
         <w:rPr>
           <w:lang w:val="en-US"/>
         </w:rPr>
-        <w:t xml:space="preserve"> scene</w:t>
-      </w:r>
-      <w:r>
-        <w:rPr>
-          <w:lang w:val="en-US"/>
-        </w:rPr>
-        <w:t xml:space="preserve">.  </w:t>
-      </w:r>
-    </w:p>
-    <w:p>
-      <w:pPr>
-        <w:pStyle w:val="BodyText"/>
-        <w:rPr>
-          <w:lang w:val="en-US"/>
-        </w:rPr>
-      </w:pPr>
+        <w:t xml:space="preserve"> and other packages to make the user experience more enjoying. I also added functionality to add goals, delete goals and also edit goals. </w:t>
+      </w:r>
+      <w:proofErr w:type="gramStart"/>
+      <w:r>
+        <w:rPr>
+          <w:lang w:val="en-US"/>
+        </w:rPr>
+        <w:t>Also</w:t>
+      </w:r>
+      <w:proofErr w:type="gramEnd"/>
+      <w:r>
+        <w:rPr>
+          <w:lang w:val="en-US"/>
+        </w:rPr>
+        <w:t xml:space="preserve"> I protected routes in both frontend and backend that the user can not access critical information. </w:t>
+      </w:r>
+      <w:proofErr w:type="gramStart"/>
+      <w:r>
+        <w:rPr>
+          <w:lang w:val="en-US"/>
+        </w:rPr>
+        <w:t>So</w:t>
+      </w:r>
+      <w:proofErr w:type="gramEnd"/>
+      <w:r>
+        <w:rPr>
+          <w:lang w:val="en-US"/>
+        </w:rPr>
+        <w:t xml:space="preserve"> I used </w:t>
+      </w:r>
+      <w:proofErr w:type="spellStart"/>
+      <w:r>
+        <w:rPr>
+          <w:lang w:val="en-US"/>
+        </w:rPr>
+        <w:t>localstoage</w:t>
+      </w:r>
+      <w:proofErr w:type="spellEnd"/>
+      <w:r>
+        <w:rPr>
+          <w:lang w:val="en-US"/>
+        </w:rPr>
+        <w:t xml:space="preserve"> to store the JWT token from the user and assigning it as headers. </w:t>
+      </w:r>
+      <w:proofErr w:type="gramStart"/>
+      <w:r>
+        <w:rPr>
+          <w:lang w:val="en-US"/>
+        </w:rPr>
+        <w:t>So</w:t>
+      </w:r>
+      <w:proofErr w:type="gramEnd"/>
+      <w:r>
+        <w:rPr>
+          <w:lang w:val="en-US"/>
+        </w:rPr>
+        <w:t xml:space="preserve"> with that anyone can logged in for 30 days. </w:t>
+      </w:r>
+      <w:proofErr w:type="gramStart"/>
+      <w:r>
+        <w:rPr>
+          <w:lang w:val="en-US"/>
+        </w:rPr>
+        <w:t>Also</w:t>
+      </w:r>
+      <w:proofErr w:type="gramEnd"/>
+      <w:r>
+        <w:rPr>
+          <w:lang w:val="en-US"/>
+        </w:rPr>
+        <w:t xml:space="preserve"> I added simple scripts to run the server and the client easily so the testing must be helpful. </w:t>
+      </w:r>
+      <w:r>
+        <w:rPr>
+          <w:lang w:val="en-US"/>
+        </w:rPr>
+        <w:t xml:space="preserve">It’s a long journey. </w:t>
+      </w:r>
+      <w:r>
+        <w:rPr>
+          <w:lang w:val="en-US"/>
+        </w:rPr>
+        <w:t xml:space="preserve">In the final project I’m </w:t>
+      </w:r>
+      <w:proofErr w:type="spellStart"/>
+      <w:r>
+        <w:rPr>
+          <w:lang w:val="en-US"/>
+        </w:rPr>
+        <w:t>preety</w:t>
+      </w:r>
+      <w:proofErr w:type="spellEnd"/>
+      <w:r>
+        <w:rPr>
+          <w:lang w:val="en-US"/>
+        </w:rPr>
+        <w:t xml:space="preserve"> much satisfied cause most of the functionality is implemented by me and for the UI I used tailwind CSS. Because right now the create-react-app is deprecated so we can not use that. I used VITE as my primary engine to build the frontend. Hopefully it’s ok and my Full-Stack learning journey ends here.</w:t>
+      </w:r>
+    </w:p>
+    <w:p>
+      <w:pPr>
+        <w:pStyle w:val="BodyText"/>
+        <w:rPr>
+          <w:lang w:val="en-US"/>
+        </w:rPr>
+      </w:pPr>
+      <w:r>
+        <w:rPr>
+          <w:lang w:val="en-US"/>
+        </w:rPr>
+        <w:t xml:space="preserve"> </w:t>
+      </w:r>
+    </w:p>
+    <w:p>
+      <w:pPr>
+        <w:pStyle w:val="BodyText"/>
+        <w:rPr>
+          <w:lang w:val="en-US"/>
+        </w:rPr>
+      </w:pPr>
+      <w:r>
+        <w:rPr>
+          <w:lang w:val="en-US"/>
+        </w:rPr>
+        <w:t xml:space="preserve">I didn’t </w:t>
+      </w:r>
+      <w:proofErr w:type="gramStart"/>
+      <w:r>
+        <w:rPr>
+          <w:lang w:val="en-US"/>
+        </w:rPr>
+        <w:t>wrote</w:t>
+      </w:r>
+      <w:proofErr w:type="gramEnd"/>
+      <w:r>
+        <w:rPr>
+          <w:lang w:val="en-US"/>
+        </w:rPr>
+        <w:t xml:space="preserve"> study diary before. If there is any </w:t>
+      </w:r>
+      <w:proofErr w:type="gramStart"/>
+      <w:r>
+        <w:rPr>
+          <w:lang w:val="en-US"/>
+        </w:rPr>
+        <w:t>mistake</w:t>
+      </w:r>
+      <w:proofErr w:type="gramEnd"/>
+      <w:r>
+        <w:rPr>
+          <w:lang w:val="en-US"/>
+        </w:rPr>
+        <w:t xml:space="preserve"> please let me know about that. I will fix that.</w:t>
+      </w:r>
     </w:p>
     <w:sectPr>
       <w:headerReference w:type="default" r:id="rId10"/>
@@ -4362,12 +4914,12 @@
 </file>
 
 <file path=customXml/item1.xml><?xml version="1.0" encoding="utf-8"?>
-<p:properties xmlns:p="http://schemas.microsoft.com/office/2006/metadata/properties" xmlns:xsi="http://www.w3.org/2001/XMLSchema-instance" xmlns:pc="http://schemas.microsoft.com/office/infopath/2007/PartnerControls">
-  <documentManagement>
-    <PublishingExpirationDate xmlns="http://schemas.microsoft.com/sharepoint/v3" xsi:nil="true"/>
-    <PublishingStartDate xmlns="http://schemas.microsoft.com/sharepoint/v3" xsi:nil="true"/>
-  </documentManagement>
-</p:properties>
+<?mso-contentType ?>
+<FormTemplates xmlns="http://schemas.microsoft.com/sharepoint/v3/contenttype/forms">
+  <Display>DocumentLibraryForm</Display>
+  <Edit>DocumentLibraryForm</Edit>
+  <New>DocumentLibraryForm</New>
+</FormTemplates>
 </file>
 
 <file path=customXml/item2.xml><?xml version="1.0" encoding="utf-8"?>
@@ -4437,20 +4989,18 @@
 </file>
 
 <file path=customXml/item3.xml><?xml version="1.0" encoding="utf-8"?>
-<?mso-contentType ?>
-<FormTemplates xmlns="http://schemas.microsoft.com/sharepoint/v3/contenttype/forms">
-  <Display>DocumentLibraryForm</Display>
-  <Edit>DocumentLibraryForm</Edit>
-  <New>DocumentLibraryForm</New>
-</FormTemplates>
+<p:properties xmlns:p="http://schemas.microsoft.com/office/2006/metadata/properties" xmlns:xsi="http://www.w3.org/2001/XMLSchema-instance" xmlns:pc="http://schemas.microsoft.com/office/infopath/2007/PartnerControls">
+  <documentManagement>
+    <PublishingExpirationDate xmlns="http://schemas.microsoft.com/sharepoint/v3" xsi:nil="true"/>
+    <PublishingStartDate xmlns="http://schemas.microsoft.com/sharepoint/v3" xsi:nil="true"/>
+  </documentManagement>
+</p:properties>
 </file>
 
 <file path=customXml/itemProps1.xml><?xml version="1.0" encoding="utf-8"?>
-<ds:datastoreItem xmlns:ds="http://schemas.openxmlformats.org/officeDocument/2006/customXml" ds:itemID="{FA8F0064-303C-446D-896E-46EEB9A79DC3}">
+<ds:datastoreItem xmlns:ds="http://schemas.openxmlformats.org/officeDocument/2006/customXml" ds:itemID="{13FBD2FA-5696-460D-A278-9A302A0F72AE}">
   <ds:schemaRefs>
-    <ds:schemaRef ds:uri="http://schemas.microsoft.com/office/2006/metadata/properties"/>
-    <ds:schemaRef ds:uri="http://schemas.microsoft.com/office/infopath/2007/PartnerControls"/>
-    <ds:schemaRef ds:uri="http://schemas.microsoft.com/sharepoint/v3"/>
+    <ds:schemaRef ds:uri="http://schemas.microsoft.com/sharepoint/v3/contenttype/forms"/>
   </ds:schemaRefs>
 </ds:datastoreItem>
 </file>
@@ -4473,9 +5023,11 @@
 </file>
 
 <file path=customXml/itemProps3.xml><?xml version="1.0" encoding="utf-8"?>
-<ds:datastoreItem xmlns:ds="http://schemas.openxmlformats.org/officeDocument/2006/customXml" ds:itemID="{13FBD2FA-5696-460D-A278-9A302A0F72AE}">
+<ds:datastoreItem xmlns:ds="http://schemas.openxmlformats.org/officeDocument/2006/customXml" ds:itemID="{FA8F0064-303C-446D-896E-46EEB9A79DC3}">
   <ds:schemaRefs>
-    <ds:schemaRef ds:uri="http://schemas.microsoft.com/sharepoint/v3/contenttype/forms"/>
+    <ds:schemaRef ds:uri="http://schemas.microsoft.com/office/2006/metadata/properties"/>
+    <ds:schemaRef ds:uri="http://schemas.microsoft.com/office/infopath/2007/PartnerControls"/>
+    <ds:schemaRef ds:uri="http://schemas.microsoft.com/sharepoint/v3"/>
   </ds:schemaRefs>
 </ds:datastoreItem>
 </file>
</xml_diff>